<commit_message>
incorporated feedback for the actor chapter
</commit_message>
<xml_diff>
--- a/doc/thesis/figures/orleans-hosting.docx
+++ b/doc/thesis/figures/orleans-hosting.docx
@@ -5,6 +5,167 @@
     <w:p>
       <w:bookmarkStart w:id="0" w:name="_Hlk480364316"/>
       <w:bookmarkEnd w:id="0"/>
+      <w:r>
+        <w:rPr>
+          <w:noProof/>
+          <w:lang w:val="de-DE" w:eastAsia="de-DE"/>
+        </w:rPr>
+        <mc:AlternateContent>
+          <mc:Choice Requires="wps">
+            <w:drawing>
+              <wp:anchor distT="0" distB="0" distL="114300" distR="114300" simplePos="0" relativeHeight="251680768" behindDoc="0" locked="0" layoutInCell="1" allowOverlap="1">
+                <wp:simplePos x="0" y="0"/>
+                <wp:positionH relativeFrom="column">
+                  <wp:posOffset>2833370</wp:posOffset>
+                </wp:positionH>
+                <wp:positionV relativeFrom="paragraph">
+                  <wp:posOffset>706773</wp:posOffset>
+                </wp:positionV>
+                <wp:extent cx="134302" cy="79482"/>
+                <wp:effectExtent l="27305" t="10795" r="26670" b="45720"/>
+                <wp:wrapNone/>
+                <wp:docPr id="10" name="Isosceles Triangle 10"/>
+                <wp:cNvGraphicFramePr/>
+                <a:graphic xmlns:a="http://schemas.openxmlformats.org/drawingml/2006/main">
+                  <a:graphicData uri="http://schemas.microsoft.com/office/word/2010/wordprocessingShape">
+                    <wps:wsp>
+                      <wps:cNvSpPr/>
+                      <wps:spPr>
+                        <a:xfrm rot="16200000">
+                          <a:off x="0" y="0"/>
+                          <a:ext cx="134302" cy="79482"/>
+                        </a:xfrm>
+                        <a:prstGeom prst="triangle">
+                          <a:avLst/>
+                        </a:prstGeom>
+                        <a:ln w="9525"/>
+                      </wps:spPr>
+                      <wps:style>
+                        <a:lnRef idx="2">
+                          <a:schemeClr val="dk1"/>
+                        </a:lnRef>
+                        <a:fillRef idx="1">
+                          <a:schemeClr val="lt1"/>
+                        </a:fillRef>
+                        <a:effectRef idx="0">
+                          <a:schemeClr val="dk1"/>
+                        </a:effectRef>
+                        <a:fontRef idx="minor">
+                          <a:schemeClr val="dk1"/>
+                        </a:fontRef>
+                      </wps:style>
+                      <wps:bodyPr rot="0" spcFirstLastPara="0" vertOverflow="overflow" horzOverflow="overflow" vert="horz" wrap="square" lIns="91440" tIns="45720" rIns="91440" bIns="45720" numCol="1" spcCol="0" rtlCol="0" fromWordArt="0" anchor="ctr" anchorCtr="0" forceAA="0" compatLnSpc="1">
+                        <a:prstTxWarp prst="textNoShape">
+                          <a:avLst/>
+                        </a:prstTxWarp>
+                        <a:noAutofit/>
+                      </wps:bodyPr>
+                    </wps:wsp>
+                  </a:graphicData>
+                </a:graphic>
+                <wp14:sizeRelH relativeFrom="margin">
+                  <wp14:pctWidth>0</wp14:pctWidth>
+                </wp14:sizeRelH>
+                <wp14:sizeRelV relativeFrom="margin">
+                  <wp14:pctHeight>0</wp14:pctHeight>
+                </wp14:sizeRelV>
+              </wp:anchor>
+            </w:drawing>
+          </mc:Choice>
+          <mc:Fallback>
+            <w:pict>
+              <v:shapetype w14:anchorId="3FA99F31" id="_x0000_t5" coordsize="21600,21600" o:spt="5" adj="10800" path="m@0,l,21600r21600,xe">
+                <v:stroke joinstyle="miter"/>
+                <v:formulas>
+                  <v:f eqn="val #0"/>
+                  <v:f eqn="prod #0 1 2"/>
+                  <v:f eqn="sum @1 10800 0"/>
+                </v:formulas>
+                <v:path gradientshapeok="t" o:connecttype="custom" o:connectlocs="@0,0;@1,10800;0,21600;10800,21600;21600,21600;@2,10800" textboxrect="0,10800,10800,18000;5400,10800,16200,18000;10800,10800,21600,18000;0,7200,7200,21600;7200,7200,14400,21600;14400,7200,21600,21600"/>
+                <v:handles>
+                  <v:h position="#0,topLeft" xrange="0,21600"/>
+                </v:handles>
+              </v:shapetype>
+              <v:shape id="Isosceles Triangle 10" o:spid="_x0000_s1026" type="#_x0000_t5" style="position:absolute;margin-left:223.1pt;margin-top:55.65pt;width:10.55pt;height:6.25pt;rotation:-90;z-index:251680768;visibility:visible;mso-wrap-style:square;mso-width-percent:0;mso-height-percent:0;mso-wrap-distance-left:9pt;mso-wrap-distance-top:0;mso-wrap-distance-right:9pt;mso-wrap-distance-bottom:0;mso-position-horizontal:absolute;mso-position-horizontal-relative:text;mso-position-vertical:absolute;mso-position-vertical-relative:text;mso-width-percent:0;mso-height-percent:0;mso-width-relative:margin;mso-height-relative:margin;v-text-anchor:middle" o:gfxdata="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" fillcolor="white [3201]" strokecolor="black [3200]"/>
+            </w:pict>
+          </mc:Fallback>
+        </mc:AlternateContent>
+      </w:r>
+      <w:r>
+        <w:rPr>
+          <w:noProof/>
+          <w:lang w:val="de-DE" w:eastAsia="de-DE"/>
+        </w:rPr>
+        <mc:AlternateContent>
+          <mc:Choice Requires="wps">
+            <w:drawing>
+              <wp:anchor distT="0" distB="0" distL="114300" distR="114300" simplePos="0" relativeHeight="251679744" behindDoc="0" locked="0" layoutInCell="1" allowOverlap="1" wp14:anchorId="23CD6147" wp14:editId="1919B038">
+                <wp:simplePos x="0" y="0"/>
+                <wp:positionH relativeFrom="column">
+                  <wp:posOffset>1011086</wp:posOffset>
+                </wp:positionH>
+                <wp:positionV relativeFrom="paragraph">
+                  <wp:posOffset>748030</wp:posOffset>
+                </wp:positionV>
+                <wp:extent cx="540000" cy="0"/>
+                <wp:effectExtent l="0" t="95250" r="12700" b="114300"/>
+                <wp:wrapNone/>
+                <wp:docPr id="9" name="Straight Arrow Connector 9"/>
+                <wp:cNvGraphicFramePr/>
+                <a:graphic xmlns:a="http://schemas.openxmlformats.org/drawingml/2006/main">
+                  <a:graphicData uri="http://schemas.microsoft.com/office/word/2010/wordprocessingShape">
+                    <wps:wsp>
+                      <wps:cNvCnPr/>
+                      <wps:spPr>
+                        <a:xfrm>
+                          <a:off x="0" y="0"/>
+                          <a:ext cx="540000" cy="0"/>
+                        </a:xfrm>
+                        <a:prstGeom prst="straightConnector1">
+                          <a:avLst/>
+                        </a:prstGeom>
+                        <a:ln w="9525">
+                          <a:prstDash val="dash"/>
+                          <a:tailEnd type="arrow" w="lg" len="med"/>
+                        </a:ln>
+                      </wps:spPr>
+                      <wps:style>
+                        <a:lnRef idx="1">
+                          <a:schemeClr val="dk1"/>
+                        </a:lnRef>
+                        <a:fillRef idx="0">
+                          <a:schemeClr val="dk1"/>
+                        </a:fillRef>
+                        <a:effectRef idx="0">
+                          <a:schemeClr val="dk1"/>
+                        </a:effectRef>
+                        <a:fontRef idx="minor">
+                          <a:schemeClr val="tx1"/>
+                        </a:fontRef>
+                      </wps:style>
+                      <wps:bodyPr/>
+                    </wps:wsp>
+                  </a:graphicData>
+                </a:graphic>
+                <wp14:sizeRelH relativeFrom="margin">
+                  <wp14:pctWidth>0</wp14:pctWidth>
+                </wp14:sizeRelH>
+              </wp:anchor>
+            </w:drawing>
+          </mc:Choice>
+          <mc:Fallback>
+            <w:pict>
+              <v:shapetype w14:anchorId="07E55670" id="_x0000_t32" coordsize="21600,21600" o:spt="32" o:oned="t" path="m,l21600,21600e" filled="f">
+                <v:path arrowok="t" fillok="f" o:connecttype="none"/>
+                <o:lock v:ext="edit" shapetype="t"/>
+              </v:shapetype>
+              <v:shape id="Straight Arrow Connector 9" o:spid="_x0000_s1026" type="#_x0000_t32" style="position:absolute;margin-left:79.6pt;margin-top:58.9pt;width:42.5pt;height:0;z-index:251679744;visibility:visible;mso-wrap-style:square;mso-width-percent:0;mso-wrap-distance-left:9pt;mso-wrap-distance-top:0;mso-wrap-distance-right:9pt;mso-wrap-distance-bottom:0;mso-position-horizontal:absolute;mso-position-horizontal-relative:text;mso-position-vertical:absolute;mso-position-vertical-relative:text;mso-width-percent:0;mso-width-relative:margin" o:gfxdata="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" strokecolor="black [3200]">
+                <v:stroke dashstyle="dash" endarrow="open" endarrowwidth="wide" joinstyle="miter"/>
+              </v:shape>
+            </w:pict>
+          </mc:Fallback>
+        </mc:AlternateContent>
+      </w:r>
       <w:r>
         <w:rPr>
           <w:noProof/>
@@ -538,7 +699,6 @@
                                     <w:lang w:val="en-US"/>
                                   </w:rPr>
                                 </w:pPr>
-                                <w:bookmarkStart w:id="1" w:name="_GoBack"/>
                                 <w:r>
                                   <w:rPr>
                                     <w:lang w:val="en-US"/>
@@ -563,7 +723,6 @@
                                   </w:rPr>
                                   <w:t>.dll</w:t>
                                 </w:r>
-                                <w:bookmarkEnd w:id="1"/>
                               </w:p>
                             </w:txbxContent>
                           </wps:txbx>
@@ -587,7 +746,8 @@
                             <a:avLst/>
                           </a:prstGeom>
                           <a:ln w="9525">
-                            <a:tailEnd type="triangle" w="lg" len="med"/>
+                            <a:headEnd type="none" w="med" len="med"/>
+                            <a:tailEnd type="none" w="med" len="med"/>
                           </a:ln>
                         </wps:spPr>
                         <wps:style>
@@ -620,39 +780,6 @@
                           <a:ln w="9525">
                             <a:prstDash val="dash"/>
                             <a:tailEnd type="arrow" w="lg" len="med"/>
-                          </a:ln>
-                        </wps:spPr>
-                        <wps:style>
-                          <a:lnRef idx="1">
-                            <a:schemeClr val="dk1"/>
-                          </a:lnRef>
-                          <a:fillRef idx="0">
-                            <a:schemeClr val="dk1"/>
-                          </a:fillRef>
-                          <a:effectRef idx="0">
-                            <a:schemeClr val="dk1"/>
-                          </a:effectRef>
-                          <a:fontRef idx="minor">
-                            <a:schemeClr val="tx1"/>
-                          </a:fontRef>
-                        </wps:style>
-                        <wps:bodyPr/>
-                      </wps:wsp>
-                      <wps:wsp>
-                        <wps:cNvPr id="21" name="Straight Arrow Connector 21"/>
-                        <wps:cNvCnPr/>
-                        <wps:spPr>
-                          <a:xfrm flipH="1">
-                            <a:off x="947318" y="702259"/>
-                            <a:ext cx="576000" cy="0"/>
-                          </a:xfrm>
-                          <a:prstGeom prst="straightConnector1">
-                            <a:avLst/>
-                          </a:prstGeom>
-                          <a:ln w="9525">
-                            <a:prstDash val="dash"/>
-                            <a:headEnd type="arrow"/>
-                            <a:tailEnd type="none" w="lg" len="med"/>
                           </a:ln>
                         </wps:spPr>
                         <wps:style>
@@ -759,7 +886,7 @@
           </mc:Choice>
           <mc:Fallback>
             <w:pict>
-              <v:group id="Group 8" o:spid="_x0000_s1026" style="position:absolute;margin-left:3.75pt;margin-top:3.45pt;width:528.9pt;height:108.5pt;z-index:251677696;mso-position-horizontal-relative:page" coordsize="67167,13779" o:gfxdata="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">
+              <v:group id="Group 8" o:spid="_x0000_s1026" style="position:absolute;margin-left:3.75pt;margin-top:3.45pt;width:528.9pt;height:108.5pt;z-index:251677696;mso-position-horizontal-relative:page" coordsize="67167,13779" o:gfxdata="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">
                 <v:shapetype id="_x0000_t202" coordsize="21600,21600" o:spt="202" path="m,l,21600r21600,l21600,xe">
                   <v:stroke joinstyle="miter"/>
                   <v:path gradientshapeok="t" o:connecttype="rect"/>
@@ -992,7 +1119,6 @@
                               <w:lang w:val="en-US"/>
                             </w:rPr>
                           </w:pPr>
-                          <w:bookmarkStart w:id="2" w:name="_GoBack"/>
                           <w:r>
                             <w:rPr>
                               <w:lang w:val="en-US"/>
@@ -1017,26 +1143,18 @@
                             </w:rPr>
                             <w:t>.dll</w:t>
                           </w:r>
-                          <w:bookmarkEnd w:id="2"/>
                         </w:p>
                       </w:txbxContent>
                     </v:textbox>
                   </v:shape>
                 </v:group>
-                <v:shapetype id="_x0000_t32" coordsize="21600,21600" o:spt="32" o:oned="t" path="m,l21600,21600e" filled="f">
-                  <v:path arrowok="t" fillok="f" o:connecttype="none"/>
-                  <o:lock v:ext="edit" shapetype="t"/>
-                </v:shapetype>
-                <v:shape id="Straight Arrow Connector 19" o:spid="_x0000_s1039" type="#_x0000_t32" style="position:absolute;left:28053;top:7022;width:6255;height:0;flip:x;visibility:visible;mso-wrap-style:square" o:connectortype="straight" o:gfxdata="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" strokecolor="black [3200]">
-                  <v:stroke endarrow="block" endarrowwidth="wide" joinstyle="miter"/>
+                <v:shape id="Straight Arrow Connector 19" o:spid="_x0000_s1039" type="#_x0000_t32" style="position:absolute;left:28053;top:7022;width:6255;height:0;flip:x;visibility:visible;mso-wrap-style:square" o:connectortype="straight" o:gfxdata="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" strokecolor="black [3200]">
+                  <v:stroke joinstyle="miter"/>
                 </v:shape>
                 <v:shape id="Straight Arrow Connector 20" o:spid="_x0000_s1040" type="#_x0000_t32" style="position:absolute;left:47256;top:7022;width:5760;height:0;flip:x;visibility:visible;mso-wrap-style:square" o:connectortype="straight" o:gfxdata="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" strokecolor="black [3200]">
                   <v:stroke dashstyle="dash" endarrow="open" endarrowwidth="wide" joinstyle="miter"/>
                 </v:shape>
-                <v:shape id="Straight Arrow Connector 21" o:spid="_x0000_s1041" type="#_x0000_t32" style="position:absolute;left:9473;top:7022;width:5760;height:0;flip:x;visibility:visible;mso-wrap-style:square" o:connectortype="straight" o:gfxdata="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" strokecolor="black [3200]">
-                  <v:stroke dashstyle="dash" startarrow="open" endarrowwidth="wide" joinstyle="miter"/>
-                </v:shape>
-                <v:shape id="Text Box 22" o:spid="_x0000_s1042" type="#_x0000_t202" style="position:absolute;left:9582;top:4937;width:4792;height:2547;visibility:visible;mso-wrap-style:square;v-text-anchor:top" o:gfxdata="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" filled="f" stroked="f" strokeweight=".5pt">
+                <v:shape id="Text Box 22" o:spid="_x0000_s1041" type="#_x0000_t202" style="position:absolute;left:9582;top:4937;width:4792;height:2547;visibility:visible;mso-wrap-style:square;v-text-anchor:top" o:gfxdata="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" filled="f" stroked="f" strokeweight=".5pt">
                   <v:textbox>
                     <w:txbxContent>
                       <w:p>
@@ -1055,7 +1173,7 @@
                     </w:txbxContent>
                   </v:textbox>
                 </v:shape>
-                <v:shape id="Text Box 23" o:spid="_x0000_s1043" type="#_x0000_t202" style="position:absolute;left:48426;top:4937;width:10621;height:2548;visibility:visible;mso-wrap-style:square;v-text-anchor:top" o:gfxdata="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" filled="f" stroked="f" strokeweight=".5pt">
+                <v:shape id="Text Box 23" o:spid="_x0000_s1042" type="#_x0000_t202" style="position:absolute;left:48426;top:4937;width:10621;height:2548;visibility:visible;mso-wrap-style:square;v-text-anchor:top" o:gfxdata="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" filled="f" stroked="f" strokeweight=".5pt">
                   <v:textbox>
                     <w:txbxContent>
                       <w:p>
@@ -1080,6 +1198,17 @@
           </mc:Fallback>
         </mc:AlternateContent>
       </w:r>
+      <w:r>
+        <w:softHyphen/>
+      </w:r>
+      <w:r>
+        <w:softHyphen/>
+      </w:r>
+      <w:r>
+        <w:softHyphen/>
+      </w:r>
+      <w:bookmarkStart w:id="1" w:name="_GoBack"/>
+      <w:bookmarkEnd w:id="1"/>
     </w:p>
     <w:sectPr>
       <w:pgSz w:w="10773" w:h="2325" w:orient="landscape"/>

</xml_diff>